<commit_message>
assignment release candidate save point - RC_v1.1
</commit_message>
<xml_diff>
--- a/Written_Report.docx
+++ b/Written_Report.docx
@@ -205,10 +205,7 @@
     </w:p>
     <w:p>
       <w:r>
-        <w:t>The A</w:t>
-      </w:r>
-      <w:r>
-        <w:t>nalysis …</w:t>
+        <w:t>The Analysis …</w:t>
       </w:r>
     </w:p>
     <w:p>
@@ -227,14 +224,7 @@
           <w:rFonts w:ascii="Roboto" w:hAnsi="Roboto"/>
           <w:color w:val="2B2B2B"/>
         </w:rPr>
-        <w:t>hree conclusions that we can draw about crowdfunding campaigns</w:t>
-      </w:r>
-      <w:r>
-        <w:rPr>
-          <w:rFonts w:ascii="Roboto" w:hAnsi="Roboto"/>
-          <w:color w:val="2B2B2B"/>
-        </w:rPr>
-        <w:t xml:space="preserve"> …</w:t>
+        <w:t>hree conclusions that we can draw about crowdfunding campaigns …</w:t>
       </w:r>
     </w:p>
     <w:p>
@@ -250,7 +240,23 @@
           <w:rFonts w:ascii="Roboto" w:hAnsi="Roboto"/>
           <w:color w:val="2B2B2B"/>
         </w:rPr>
-        <w:t>conclusion1</w:t>
+        <w:t xml:space="preserve">Although Successful campaigns occur most often </w:t>
+      </w:r>
+      <w:proofErr w:type="gramStart"/>
+      <w:r>
+        <w:rPr>
+          <w:rFonts w:ascii="Roboto" w:hAnsi="Roboto"/>
+          <w:color w:val="2B2B2B"/>
+        </w:rPr>
+        <w:t>( in</w:t>
+      </w:r>
+      <w:proofErr w:type="gramEnd"/>
+      <w:r>
+        <w:rPr>
+          <w:rFonts w:ascii="Roboto" w:hAnsi="Roboto"/>
+          <w:color w:val="2B2B2B"/>
+        </w:rPr>
+        <w:t xml:space="preserve"> the 2/3 ballpark ) , the number of Failed campaigns is very high ( in the 1/3 ballpark )</w:t>
       </w:r>
     </w:p>
     <w:p>
@@ -266,14 +272,37 @@
           <w:rFonts w:ascii="Roboto" w:hAnsi="Roboto"/>
           <w:color w:val="2B2B2B"/>
         </w:rPr>
-        <w:t>conclusion</w:t>
-      </w:r>
-      <w:r>
-        <w:rPr>
-          <w:rFonts w:ascii="Roboto" w:hAnsi="Roboto"/>
-          <w:color w:val="2B2B2B"/>
-        </w:rPr>
-        <w:t>2</w:t>
+        <w:t xml:space="preserve">The Theater Category with </w:t>
+      </w:r>
+      <w:proofErr w:type="spellStart"/>
+      <w:r>
+        <w:rPr>
+          <w:rFonts w:ascii="Roboto" w:hAnsi="Roboto"/>
+          <w:color w:val="2B2B2B"/>
+        </w:rPr>
+        <w:t>it’s</w:t>
+      </w:r>
+      <w:proofErr w:type="spellEnd"/>
+      <w:r>
+        <w:rPr>
+          <w:rFonts w:ascii="Roboto" w:hAnsi="Roboto"/>
+          <w:color w:val="2B2B2B"/>
+        </w:rPr>
+        <w:t xml:space="preserve"> Plays Sub-Category </w:t>
+      </w:r>
+      <w:r>
+        <w:rPr>
+          <w:rFonts w:ascii="Roboto" w:hAnsi="Roboto"/>
+          <w:color w:val="2B2B2B"/>
+        </w:rPr>
+        <w:t>has,</w:t>
+      </w:r>
+      <w:r>
+        <w:rPr>
+          <w:rFonts w:ascii="Roboto" w:hAnsi="Roboto"/>
+          <w:color w:val="2B2B2B"/>
+        </w:rPr>
+        <w:t xml:space="preserve"> by far, the most campaigns “in play” (grin)</w:t>
       </w:r>
     </w:p>
     <w:p>
@@ -289,20 +318,50 @@
           <w:rFonts w:ascii="Roboto" w:hAnsi="Roboto"/>
           <w:color w:val="2B2B2B"/>
         </w:rPr>
-        <w:t>conclusion</w:t>
-      </w:r>
-      <w:r>
-        <w:rPr>
-          <w:rFonts w:ascii="Roboto" w:hAnsi="Roboto"/>
-          <w:color w:val="2B2B2B"/>
-        </w:rPr>
-        <w:t>3</w:t>
-      </w:r>
-    </w:p>
-    <w:p>
-      <w:pPr>
-        <w:pStyle w:val="ListParagraph"/>
-      </w:pPr>
+        <w:t xml:space="preserve">There is a very interesting spike in the number of successful campaigns in the summer (June/July) </w:t>
+      </w:r>
+      <w:proofErr w:type="gramStart"/>
+      <w:r>
+        <w:rPr>
+          <w:rFonts w:ascii="Roboto" w:hAnsi="Roboto"/>
+          <w:color w:val="2B2B2B"/>
+        </w:rPr>
+        <w:t>time period</w:t>
+      </w:r>
+      <w:proofErr w:type="gramEnd"/>
+      <w:r>
+        <w:rPr>
+          <w:rFonts w:ascii="Roboto" w:hAnsi="Roboto"/>
+          <w:color w:val="2B2B2B"/>
+        </w:rPr>
+        <w:t>. T</w:t>
+      </w:r>
+      <w:r>
+        <w:rPr>
+          <w:rFonts w:ascii="Roboto" w:hAnsi="Roboto"/>
+          <w:color w:val="2B2B2B"/>
+        </w:rPr>
+        <w:t>h</w:t>
+      </w:r>
+      <w:r>
+        <w:rPr>
+          <w:rFonts w:ascii="Roboto" w:hAnsi="Roboto"/>
+          <w:color w:val="2B2B2B"/>
+        </w:rPr>
+        <w:t>is</w:t>
+      </w:r>
+      <w:r>
+        <w:rPr>
+          <w:rFonts w:ascii="Roboto" w:hAnsi="Roboto"/>
+          <w:color w:val="2B2B2B"/>
+        </w:rPr>
+        <w:t xml:space="preserve"> would be worth exploring further.</w:t>
+      </w:r>
+    </w:p>
+    <w:p>
+      <w:r>
+        <w:br w:type="page"/>
+      </w:r>
     </w:p>
     <w:p>
       <w:pPr>
@@ -317,21 +376,24 @@
           <w:rFonts w:ascii="Roboto" w:hAnsi="Roboto"/>
           <w:color w:val="2B2B2B"/>
         </w:rPr>
-        <w:t>S</w:t>
-      </w:r>
-      <w:r>
-        <w:rPr>
-          <w:rFonts w:ascii="Roboto" w:hAnsi="Roboto"/>
-          <w:color w:val="2B2B2B"/>
-        </w:rPr>
-        <w:t>ome limitations of this dataset</w:t>
-      </w:r>
-      <w:r>
-        <w:rPr>
-          <w:rFonts w:ascii="Roboto" w:hAnsi="Roboto"/>
-          <w:color w:val="2B2B2B"/>
-        </w:rPr>
-        <w:t xml:space="preserve"> …</w:t>
+        <w:lastRenderedPageBreak/>
+        <w:t>Some limitations of this dataset …</w:t>
+      </w:r>
+    </w:p>
+    <w:p>
+      <w:pPr>
+        <w:pStyle w:val="ListParagraph"/>
+        <w:numPr>
+          <w:ilvl w:val="1"/>
+          <w:numId w:val="2"/>
+        </w:numPr>
+      </w:pPr>
+      <w:r>
+        <w:rPr>
+          <w:rFonts w:ascii="Roboto" w:hAnsi="Roboto"/>
+          <w:color w:val="2B2B2B"/>
+        </w:rPr>
+        <w:t>There is a lack of data that would indicate the “Reason Why” the individual campaigns are Successful or Failed</w:t>
       </w:r>
     </w:p>
     <w:p>
@@ -355,19 +417,36 @@
           <w:rFonts w:ascii="Roboto" w:hAnsi="Roboto"/>
           <w:color w:val="2B2B2B"/>
         </w:rPr>
-        <w:t xml:space="preserve">ther possible tables and/or graphs that we could create, and what additional value would they </w:t>
+        <w:t>ther possible tables and/or graphs that we could create, and what additional value would they provide</w:t>
+      </w:r>
+      <w:r>
+        <w:rPr>
+          <w:rFonts w:ascii="Roboto" w:hAnsi="Roboto"/>
+          <w:color w:val="2B2B2B"/>
+        </w:rPr>
+        <w:t xml:space="preserve"> …</w:t>
+      </w:r>
+    </w:p>
+    <w:p>
+      <w:pPr>
+        <w:pStyle w:val="ListParagraph"/>
+        <w:numPr>
+          <w:ilvl w:val="1"/>
+          <w:numId w:val="2"/>
+        </w:numPr>
+      </w:pPr>
+      <w:r>
+        <w:t xml:space="preserve">As noted in an answer further above, I would dig deeper into the Summer (June/July) activity </w:t>
       </w:r>
       <w:proofErr w:type="gramStart"/>
       <w:r>
-        <w:rPr>
-          <w:rFonts w:ascii="Roboto" w:hAnsi="Roboto"/>
-          <w:color w:val="2B2B2B"/>
-        </w:rPr>
-        <w:t>provide</w:t>
+        <w:t>spike ,</w:t>
       </w:r>
       <w:proofErr w:type="gramEnd"/>
-    </w:p>
-    <w:p/>
+      <w:r>
+        <w:t xml:space="preserve"> to determine why it is associated with a higher level of Successful campaign outcomes.</w:t>
+      </w:r>
+    </w:p>
     <w:p>
       <w:pPr>
         <w:pStyle w:val="Heading2"/>
@@ -378,14 +457,31 @@
     </w:p>
     <w:p>
       <w:r>
-        <w:t xml:space="preserve">The </w:t>
-      </w:r>
-      <w:r>
-        <w:t>Conclusion</w:t>
-      </w:r>
-    </w:p>
-    <w:p/>
-    <w:p/>
+        <w:t>This has been a great project.</w:t>
+      </w:r>
+      <w:r>
+        <w:br/>
+        <w:t xml:space="preserve">As I </w:t>
+      </w:r>
+      <w:r>
+        <w:t>explor</w:t>
+      </w:r>
+      <w:r>
+        <w:t xml:space="preserve">ed </w:t>
+      </w:r>
+      <w:r>
+        <w:t xml:space="preserve">using Microsoft Excel </w:t>
+      </w:r>
+      <w:r>
+        <w:t xml:space="preserve">with an eye towards </w:t>
+      </w:r>
+      <w:r>
+        <w:t>Data Analysis</w:t>
+      </w:r>
+      <w:r>
+        <w:t>, I have become more knowledgeable about its capabilities.</w:t>
+      </w:r>
+    </w:p>
     <w:sectPr>
       <w:pgSz w:w="12240" w:h="15840"/>
       <w:pgMar w:top="1440" w:right="1440" w:bottom="1440" w:left="1440" w:header="720" w:footer="720" w:gutter="0"/>
@@ -414,7 +510,7 @@
         <w:rFonts w:ascii="Symbol" w:hAnsi="Symbol" w:hint="default"/>
       </w:rPr>
     </w:lvl>
-    <w:lvl w:ilvl="1" w:tplc="04090003" w:tentative="1">
+    <w:lvl w:ilvl="1" w:tplc="04090003">
       <w:start w:val="1"/>
       <w:numFmt w:val="bullet"/>
       <w:lvlText w:val="o"/>

</xml_diff>